<commit_message>
09-23-2020 24:44 - Update insert method to BST.h.
</commit_message>
<xml_diff>
--- a/Approach.docx
+++ b/Approach.docx
@@ -18,7 +18,64 @@
         <w:t>09-21-2020</w:t>
       </w:r>
     </w:p>
-    <w:p/>
+    <w:p>
+      <w:r>
+        <w:t>My implementations:</w:t>
+      </w:r>
+    </w:p>
+    <w:p>
+      <w:pPr>
+        <w:pStyle w:val="ListParagraph"/>
+        <w:numPr>
+          <w:ilvl w:val="0"/>
+          <w:numId w:val="8"/>
+        </w:numPr>
+      </w:pPr>
+      <w:proofErr w:type="spellStart"/>
+      <w:r>
+        <w:t>BSTNode.h</w:t>
+      </w:r>
+      <w:proofErr w:type="spellEnd"/>
+      <w:r>
+        <w:t xml:space="preserve">: I implemented a </w:t>
+      </w:r>
+      <w:proofErr w:type="spellStart"/>
+      <w:r>
+        <w:t>doublethreaded</w:t>
+      </w:r>
+      <w:proofErr w:type="spellEnd"/>
+      <w:r>
+        <w:t xml:space="preserve"> node for the DTBST</w:t>
+      </w:r>
+      <w:r>
+        <w:t xml:space="preserve"> and getters/setters</w:t>
+      </w:r>
+    </w:p>
+    <w:p>
+      <w:pPr>
+        <w:pStyle w:val="ListParagraph"/>
+        <w:numPr>
+          <w:ilvl w:val="0"/>
+          <w:numId w:val="8"/>
+        </w:numPr>
+      </w:pPr>
+      <w:proofErr w:type="spellStart"/>
+      <w:r>
+        <w:t>insertHelp</w:t>
+      </w:r>
+      <w:proofErr w:type="spellEnd"/>
+      <w:r>
+        <w:t xml:space="preserve">(): implemented inside </w:t>
+      </w:r>
+      <w:proofErr w:type="spellStart"/>
+      <w:r>
+        <w:t>BST.h</w:t>
+      </w:r>
+      <w:proofErr w:type="spellEnd"/>
+      <w:r>
+        <w:t xml:space="preserve"> in the private section under function signature.</w:t>
+      </w:r>
+    </w:p>
     <w:p>
       <w:pPr>
         <w:pStyle w:val="Heading1"/>
@@ -278,8 +335,279 @@
         <w:pStyle w:val="Heading1"/>
       </w:pPr>
       <w:r>
+        <w:t>Monday 09-21-2020 Pt. 2</w:t>
+      </w:r>
+    </w:p>
+    <w:p>
+      <w:pPr>
+        <w:pStyle w:val="Heading2"/>
+      </w:pPr>
+      <w:r>
+        <w:t>Goals</w:t>
+      </w:r>
+    </w:p>
+    <w:p>
+      <w:pPr>
+        <w:pStyle w:val="ListParagraph"/>
+        <w:numPr>
+          <w:ilvl w:val="0"/>
+          <w:numId w:val="4"/>
+        </w:numPr>
+      </w:pPr>
+      <w:r>
+        <w:t xml:space="preserve">Now that I have an idea of what </w:t>
+      </w:r>
+      <w:proofErr w:type="gramStart"/>
+      <w:r>
+        <w:t>I’m</w:t>
+      </w:r>
+      <w:proofErr w:type="gramEnd"/>
+      <w:r>
+        <w:t xml:space="preserve"> </w:t>
+      </w:r>
+      <w:proofErr w:type="spellStart"/>
+      <w:r>
+        <w:t>gonna</w:t>
+      </w:r>
+      <w:proofErr w:type="spellEnd"/>
+      <w:r>
+        <w:t xml:space="preserve"> be doing, I want to start to build it out.</w:t>
+      </w:r>
+    </w:p>
+    <w:p>
+      <w:pPr>
+        <w:pStyle w:val="ListParagraph"/>
+        <w:numPr>
+          <w:ilvl w:val="0"/>
+          <w:numId w:val="4"/>
+        </w:numPr>
+      </w:pPr>
+      <w:r>
+        <w:t xml:space="preserve">I want to build the </w:t>
+      </w:r>
+      <w:proofErr w:type="spellStart"/>
+      <w:r>
+        <w:t>BSTNode</w:t>
+      </w:r>
+      <w:proofErr w:type="spellEnd"/>
+      <w:r>
+        <w:t xml:space="preserve"> class out to accommodate to the double threading</w:t>
+      </w:r>
+    </w:p>
+    <w:p>
+      <w:pPr>
+        <w:pStyle w:val="ListParagraph"/>
+        <w:numPr>
+          <w:ilvl w:val="0"/>
+          <w:numId w:val="4"/>
+        </w:numPr>
+      </w:pPr>
+      <w:r>
+        <w:t>I might start to build the BST class, but only enough to test my code in main.cpp.</w:t>
+      </w:r>
+    </w:p>
+    <w:p>
+      <w:pPr>
+        <w:pStyle w:val="ListParagraph"/>
+        <w:numPr>
+          <w:ilvl w:val="0"/>
+          <w:numId w:val="4"/>
+        </w:numPr>
+      </w:pPr>
+      <w:r>
+        <w:t>I need to make sure to use bit</w:t>
+      </w:r>
+      <w:r>
+        <w:t>fields and understand how they work</w:t>
+      </w:r>
+    </w:p>
+    <w:p>
+      <w:pPr>
+        <w:pStyle w:val="ListParagraph"/>
+        <w:numPr>
+          <w:ilvl w:val="0"/>
+          <w:numId w:val="4"/>
+        </w:numPr>
+      </w:pPr>
+      <w:r>
+        <w:t xml:space="preserve">I </w:t>
+      </w:r>
+      <w:proofErr w:type="gramStart"/>
+      <w:r>
+        <w:t>don’t</w:t>
+      </w:r>
+      <w:proofErr w:type="gramEnd"/>
+      <w:r>
+        <w:t xml:space="preserve"> understand the point of the dummy node, but I need to look into that</w:t>
+      </w:r>
+    </w:p>
+    <w:p>
+      <w:pPr>
+        <w:pStyle w:val="Heading2"/>
+      </w:pPr>
+      <w:r>
+        <w:t>Notes</w:t>
+      </w:r>
+    </w:p>
+    <w:p>
+      <w:pPr>
+        <w:pStyle w:val="ListParagraph"/>
+        <w:numPr>
+          <w:ilvl w:val="0"/>
+          <w:numId w:val="5"/>
+        </w:numPr>
+      </w:pPr>
+      <w:r>
+        <w:t xml:space="preserve">I added the </w:t>
+      </w:r>
+      <w:proofErr w:type="spellStart"/>
+      <w:r>
+        <w:t>leftBit</w:t>
+      </w:r>
+      <w:proofErr w:type="spellEnd"/>
+      <w:r>
+        <w:t xml:space="preserve"> and </w:t>
+      </w:r>
+      <w:proofErr w:type="spellStart"/>
+      <w:r>
+        <w:t>rightBit</w:t>
+      </w:r>
+      <w:proofErr w:type="spellEnd"/>
+      <w:r>
+        <w:t xml:space="preserve"> class variables to </w:t>
+      </w:r>
+      <w:proofErr w:type="spellStart"/>
+      <w:r>
+        <w:t>BSTNode</w:t>
+      </w:r>
+      <w:proofErr w:type="spellEnd"/>
+      <w:r>
+        <w:t>.</w:t>
+      </w:r>
+    </w:p>
+    <w:p>
+      <w:pPr>
+        <w:pStyle w:val="ListParagraph"/>
+        <w:numPr>
+          <w:ilvl w:val="0"/>
+          <w:numId w:val="5"/>
+        </w:numPr>
+      </w:pPr>
+      <w:r>
+        <w:t xml:space="preserve">I added four methods to the </w:t>
+      </w:r>
+      <w:proofErr w:type="spellStart"/>
+      <w:r>
+        <w:t>BSTNode</w:t>
+      </w:r>
+      <w:proofErr w:type="spellEnd"/>
+      <w:r>
+        <w:t xml:space="preserve"> class. They are getters/setters and start on line </w:t>
+      </w:r>
+      <w:r>
+        <w:t>45, where it says my name</w:t>
+      </w:r>
+    </w:p>
+    <w:p>
+      <w:pPr>
+        <w:pStyle w:val="ListParagraph"/>
+        <w:numPr>
+          <w:ilvl w:val="0"/>
+          <w:numId w:val="5"/>
+        </w:numPr>
+      </w:pPr>
+      <w:proofErr w:type="gramStart"/>
+      <w:r>
+        <w:t>I’m</w:t>
+      </w:r>
+      <w:proofErr w:type="gramEnd"/>
+      <w:r>
+        <w:t xml:space="preserve"> stumped as to the need for a </w:t>
+      </w:r>
+      <w:r>
+        <w:t xml:space="preserve">dummy pointer. </w:t>
+      </w:r>
+      <w:r>
+        <w:t>I think I should wait to start writing my class until I clarify its purpose and if I want to use one</w:t>
+      </w:r>
+    </w:p>
+    <w:p>
+      <w:pPr>
+        <w:pStyle w:val="ListParagraph"/>
+        <w:numPr>
+          <w:ilvl w:val="0"/>
+          <w:numId w:val="5"/>
+        </w:numPr>
+      </w:pPr>
+      <w:r>
+        <w:t xml:space="preserve">It </w:t>
+      </w:r>
+      <w:proofErr w:type="gramStart"/>
+      <w:r>
+        <w:t>think</w:t>
+      </w:r>
+      <w:proofErr w:type="gramEnd"/>
+      <w:r>
+        <w:t xml:space="preserve"> it will make it clearer if I move the implementations inside the class, as then you can clearly see what I’ve updated/written</w:t>
+      </w:r>
+    </w:p>
+    <w:p>
+      <w:pPr>
+        <w:pStyle w:val="Heading2"/>
+      </w:pPr>
+      <w:r>
+        <w:t>Results</w:t>
+      </w:r>
+    </w:p>
+    <w:p>
+      <w:pPr>
+        <w:pStyle w:val="ListParagraph"/>
+        <w:numPr>
+          <w:ilvl w:val="0"/>
+          <w:numId w:val="6"/>
+        </w:numPr>
+      </w:pPr>
+      <w:r>
+        <w:t xml:space="preserve">I updated the </w:t>
+      </w:r>
+      <w:proofErr w:type="spellStart"/>
+      <w:r>
+        <w:t>BSTNode</w:t>
+      </w:r>
+      <w:proofErr w:type="spellEnd"/>
+      <w:r>
+        <w:t xml:space="preserve"> class to make it compatible with a double-threaded binary tree. </w:t>
+      </w:r>
+      <w:proofErr w:type="gramStart"/>
+      <w:r>
+        <w:t>Hopefully</w:t>
+      </w:r>
+      <w:proofErr w:type="gramEnd"/>
+      <w:r>
+        <w:t xml:space="preserve"> the rest of the time I spend programming will be involved the BST class.</w:t>
+      </w:r>
+    </w:p>
+    <w:p/>
+    <w:p/>
+    <w:p/>
+    <w:p/>
+    <w:p/>
+    <w:p/>
+    <w:p/>
+    <w:p/>
+    <w:p/>
+    <w:p/>
+    <w:p/>
+    <w:p/>
+    <w:p/>
+    <w:p/>
+    <w:p>
+      <w:pPr>
+        <w:pStyle w:val="Heading1"/>
+      </w:pPr>
+      <w:r>
         <w:lastRenderedPageBreak/>
-        <w:t>Monday 09-21-2020 Pt. 2</w:t>
+        <w:t>Wednesday 09-23-2020</w:t>
       </w:r>
     </w:p>
     <w:p>
@@ -295,11 +623,149 @@
         <w:pStyle w:val="ListParagraph"/>
         <w:numPr>
           <w:ilvl w:val="0"/>
-          <w:numId w:val="4"/>
-        </w:numPr>
-      </w:pPr>
-      <w:r>
-        <w:t xml:space="preserve">Now that I have an idea of what </w:t>
+          <w:numId w:val="6"/>
+        </w:numPr>
+      </w:pPr>
+      <w:r>
+        <w:t>Read through the linked program to understand the logic</w:t>
+      </w:r>
+    </w:p>
+    <w:p>
+      <w:pPr>
+        <w:pStyle w:val="ListParagraph"/>
+        <w:numPr>
+          <w:ilvl w:val="0"/>
+          <w:numId w:val="6"/>
+        </w:numPr>
+      </w:pPr>
+      <w:r>
+        <w:t>Implement constructor</w:t>
+      </w:r>
+    </w:p>
+    <w:p>
+      <w:pPr>
+        <w:pStyle w:val="ListParagraph"/>
+        <w:numPr>
+          <w:ilvl w:val="0"/>
+          <w:numId w:val="6"/>
+        </w:numPr>
+      </w:pPr>
+      <w:r>
+        <w:t>Implement dummy node</w:t>
+      </w:r>
+    </w:p>
+    <w:p>
+      <w:pPr>
+        <w:pStyle w:val="ListParagraph"/>
+        <w:numPr>
+          <w:ilvl w:val="0"/>
+          <w:numId w:val="6"/>
+        </w:numPr>
+      </w:pPr>
+      <w:r>
+        <w:t>Implement insert function</w:t>
+      </w:r>
+    </w:p>
+    <w:p>
+      <w:pPr>
+        <w:pStyle w:val="ListParagraph"/>
+        <w:numPr>
+          <w:ilvl w:val="0"/>
+          <w:numId w:val="6"/>
+        </w:numPr>
+      </w:pPr>
+      <w:r>
+        <w:t>Start writing test file</w:t>
+      </w:r>
+    </w:p>
+    <w:p>
+      <w:pPr>
+        <w:pStyle w:val="Heading2"/>
+      </w:pPr>
+      <w:r>
+        <w:t>Notes</w:t>
+      </w:r>
+    </w:p>
+    <w:p>
+      <w:pPr>
+        <w:pStyle w:val="ListParagraph"/>
+        <w:numPr>
+          <w:ilvl w:val="0"/>
+          <w:numId w:val="7"/>
+        </w:numPr>
+      </w:pPr>
+      <w:r>
+        <w:t>The dummy node provides a place for the left-most and right-most pointers to point to. Instead of keeping these null (which I originally thought might make it easier to traverse</w:t>
+      </w:r>
+      <w:r>
+        <w:t>) they will be assigned to the dummy root</w:t>
+      </w:r>
+      <w:r>
+        <w:t>.</w:t>
+      </w:r>
+    </w:p>
+    <w:p>
+      <w:pPr>
+        <w:pStyle w:val="ListParagraph"/>
+        <w:numPr>
+          <w:ilvl w:val="0"/>
+          <w:numId w:val="7"/>
+        </w:numPr>
+      </w:pPr>
+      <w:r>
+        <w:t>Updated: constructor</w:t>
+      </w:r>
+    </w:p>
+    <w:p>
+      <w:pPr>
+        <w:pStyle w:val="ListParagraph"/>
+        <w:numPr>
+          <w:ilvl w:val="0"/>
+          <w:numId w:val="7"/>
+        </w:numPr>
+      </w:pPr>
+      <w:r>
+        <w:t xml:space="preserve">Updated: </w:t>
+      </w:r>
+      <w:proofErr w:type="spellStart"/>
+      <w:r>
+        <w:t>desctructor</w:t>
+      </w:r>
+      <w:proofErr w:type="spellEnd"/>
+    </w:p>
+    <w:p>
+      <w:pPr>
+        <w:pStyle w:val="ListParagraph"/>
+        <w:numPr>
+          <w:ilvl w:val="0"/>
+          <w:numId w:val="7"/>
+        </w:numPr>
+      </w:pPr>
+      <w:r>
+        <w:t xml:space="preserve">Built out the </w:t>
+      </w:r>
+      <w:proofErr w:type="spellStart"/>
+      <w:r>
+        <w:t>insert</w:t>
+      </w:r>
+      <w:r>
+        <w:t>help</w:t>
+      </w:r>
+      <w:proofErr w:type="spellEnd"/>
+      <w:r>
+        <w:t xml:space="preserve"> function</w:t>
+      </w:r>
+    </w:p>
+    <w:p>
+      <w:pPr>
+        <w:pStyle w:val="ListParagraph"/>
+        <w:numPr>
+          <w:ilvl w:val="0"/>
+          <w:numId w:val="7"/>
+        </w:numPr>
+      </w:pPr>
+      <w:r>
+        <w:t xml:space="preserve">As </w:t>
       </w:r>
       <w:proofErr w:type="gramStart"/>
       <w:r>
@@ -307,82 +773,30 @@
       </w:r>
       <w:proofErr w:type="gramEnd"/>
       <w:r>
-        <w:t xml:space="preserve"> </w:t>
-      </w:r>
-      <w:proofErr w:type="spellStart"/>
-      <w:r>
-        <w:t>gonna</w:t>
-      </w:r>
-      <w:proofErr w:type="spellEnd"/>
-      <w:r>
-        <w:t xml:space="preserve"> be doing, I want to start to build it out.</w:t>
-      </w:r>
-    </w:p>
-    <w:p>
-      <w:pPr>
-        <w:pStyle w:val="ListParagraph"/>
-        <w:numPr>
-          <w:ilvl w:val="0"/>
-          <w:numId w:val="4"/>
-        </w:numPr>
-      </w:pPr>
-      <w:r>
-        <w:t xml:space="preserve">I want to build the </w:t>
-      </w:r>
-      <w:proofErr w:type="spellStart"/>
-      <w:r>
-        <w:t>BSTNode</w:t>
-      </w:r>
-      <w:proofErr w:type="spellEnd"/>
-      <w:r>
-        <w:t xml:space="preserve"> class out to accommodate to the double threading</w:t>
-      </w:r>
-    </w:p>
-    <w:p>
-      <w:pPr>
-        <w:pStyle w:val="ListParagraph"/>
-        <w:numPr>
-          <w:ilvl w:val="0"/>
-          <w:numId w:val="4"/>
-        </w:numPr>
-      </w:pPr>
-      <w:r>
-        <w:t>I might start to build the BST class, but only enough to test my code in main.cpp.</w:t>
-      </w:r>
-    </w:p>
-    <w:p>
-      <w:pPr>
-        <w:pStyle w:val="ListParagraph"/>
-        <w:numPr>
-          <w:ilvl w:val="0"/>
-          <w:numId w:val="4"/>
-        </w:numPr>
-      </w:pPr>
-      <w:r>
-        <w:t>I need to make sure to use bit</w:t>
-      </w:r>
-      <w:r>
-        <w:t>fields and understand how they work</w:t>
-      </w:r>
-    </w:p>
-    <w:p>
-      <w:pPr>
-        <w:pStyle w:val="ListParagraph"/>
-        <w:numPr>
-          <w:ilvl w:val="0"/>
-          <w:numId w:val="4"/>
-        </w:numPr>
-      </w:pPr>
-      <w:r>
-        <w:t xml:space="preserve">I </w:t>
+        <w:t xml:space="preserve"> following the link to understand the insert logic, it helped to draw a diagram</w:t>
+      </w:r>
+      <w:r>
+        <w:t xml:space="preserve"> so I can understand what was happening visually</w:t>
+      </w:r>
+    </w:p>
+    <w:p>
+      <w:pPr>
+        <w:pStyle w:val="ListParagraph"/>
+        <w:numPr>
+          <w:ilvl w:val="0"/>
+          <w:numId w:val="7"/>
+        </w:numPr>
+      </w:pPr>
+      <w:r>
+        <w:t xml:space="preserve">From my understanding, as you </w:t>
       </w:r>
       <w:proofErr w:type="gramStart"/>
       <w:r>
-        <w:t>don’t</w:t>
+        <w:t>insert</w:t>
       </w:r>
       <w:proofErr w:type="gramEnd"/>
       <w:r>
-        <w:t xml:space="preserve"> understand the point of the dummy node, but I need to look into that</w:t>
+        <w:t xml:space="preserve"> you’re tracing down the tree and finding the right spot to insert and then passing the threads to the new node and updating nodes accordingly.</w:t>
       </w:r>
     </w:p>
     <w:p>
@@ -390,139 +804,57 @@
         <w:pStyle w:val="Heading2"/>
       </w:pPr>
       <w:r>
-        <w:t>Notes</w:t>
-      </w:r>
-    </w:p>
-    <w:p>
-      <w:pPr>
-        <w:pStyle w:val="ListParagraph"/>
-        <w:numPr>
-          <w:ilvl w:val="0"/>
-          <w:numId w:val="5"/>
-        </w:numPr>
-      </w:pPr>
-      <w:r>
-        <w:t xml:space="preserve">I added the </w:t>
-      </w:r>
-      <w:proofErr w:type="spellStart"/>
-      <w:r>
-        <w:t>leftBit</w:t>
-      </w:r>
-      <w:proofErr w:type="spellEnd"/>
-      <w:r>
-        <w:t xml:space="preserve"> and </w:t>
-      </w:r>
-      <w:proofErr w:type="spellStart"/>
-      <w:r>
-        <w:t>rightBit</w:t>
-      </w:r>
-      <w:proofErr w:type="spellEnd"/>
-      <w:r>
-        <w:t xml:space="preserve"> class variables to </w:t>
-      </w:r>
-      <w:proofErr w:type="spellStart"/>
-      <w:r>
-        <w:t>BSTNode</w:t>
-      </w:r>
-      <w:proofErr w:type="spellEnd"/>
-      <w:r>
-        <w:t>.</w:t>
-      </w:r>
-    </w:p>
-    <w:p>
-      <w:pPr>
-        <w:pStyle w:val="ListParagraph"/>
-        <w:numPr>
-          <w:ilvl w:val="0"/>
-          <w:numId w:val="5"/>
-        </w:numPr>
-      </w:pPr>
-      <w:r>
-        <w:t xml:space="preserve">I added four methods to the </w:t>
-      </w:r>
-      <w:proofErr w:type="spellStart"/>
-      <w:r>
-        <w:t>BSTNode</w:t>
-      </w:r>
-      <w:proofErr w:type="spellEnd"/>
-      <w:r>
-        <w:t xml:space="preserve"> class. They are getters/setters and start on line </w:t>
-      </w:r>
-      <w:r>
-        <w:t>45, where it says my name</w:t>
-      </w:r>
-    </w:p>
-    <w:p>
-      <w:pPr>
-        <w:pStyle w:val="ListParagraph"/>
-        <w:numPr>
-          <w:ilvl w:val="0"/>
-          <w:numId w:val="5"/>
-        </w:numPr>
-      </w:pPr>
+        <w:t>Results</w:t>
+      </w:r>
+    </w:p>
+    <w:p>
+      <w:pPr>
+        <w:pStyle w:val="ListParagraph"/>
+        <w:numPr>
+          <w:ilvl w:val="0"/>
+          <w:numId w:val="9"/>
+        </w:numPr>
+      </w:pPr>
+      <w:r>
+        <w:t>I have built the insert method and</w:t>
+      </w:r>
+      <w:r>
+        <w:t xml:space="preserve"> started to build my main.cpp</w:t>
+      </w:r>
+    </w:p>
+    <w:p>
+      <w:pPr>
+        <w:pStyle w:val="ListParagraph"/>
+        <w:numPr>
+          <w:ilvl w:val="0"/>
+          <w:numId w:val="9"/>
+        </w:numPr>
+      </w:pPr>
+      <w:r>
+        <w:t xml:space="preserve">After some testing, the initial insert method I built was causing an infinite loop. I’m glad I started to </w:t>
+      </w:r>
       <w:proofErr w:type="gramStart"/>
       <w:r>
-        <w:t>I’m</w:t>
+        <w:t>debugging</w:t>
       </w:r>
       <w:proofErr w:type="gramEnd"/>
       <w:r>
-        <w:t xml:space="preserve"> stumped as to the need for a </w:t>
-      </w:r>
-      <w:r>
-        <w:t xml:space="preserve">dummy pointer. </w:t>
-      </w:r>
-      <w:r>
-        <w:t>I think I should wait to start writing my class until I clarify its purpose and if I want to use one</w:t>
-      </w:r>
-    </w:p>
-    <w:p>
-      <w:pPr>
-        <w:pStyle w:val="ListParagraph"/>
-        <w:numPr>
-          <w:ilvl w:val="0"/>
-          <w:numId w:val="5"/>
-        </w:numPr>
-      </w:pPr>
-      <w:r>
-        <w:t xml:space="preserve">It </w:t>
-      </w:r>
-      <w:proofErr w:type="gramStart"/>
-      <w:r>
-        <w:t>think</w:t>
-      </w:r>
-      <w:proofErr w:type="gramEnd"/>
-      <w:r>
-        <w:t xml:space="preserve"> it will make it clearer if I move the implementations inside the class, as then you can clearly see what I’ve updated/written</w:t>
-      </w:r>
-    </w:p>
-    <w:p>
-      <w:pPr>
-        <w:pStyle w:val="Heading2"/>
-      </w:pPr>
-      <w:r>
-        <w:t>Results</w:t>
-      </w:r>
-    </w:p>
-    <w:p>
-      <w:pPr>
-        <w:pStyle w:val="ListParagraph"/>
-        <w:numPr>
-          <w:ilvl w:val="0"/>
-          <w:numId w:val="6"/>
-        </w:numPr>
-      </w:pPr>
-      <w:r>
-        <w:t xml:space="preserve">I updated the </w:t>
-      </w:r>
-      <w:proofErr w:type="spellStart"/>
-      <w:r>
-        <w:t>BSTNode</w:t>
-      </w:r>
-      <w:proofErr w:type="spellEnd"/>
-      <w:r>
-        <w:t xml:space="preserve"> class to make it compatible with a double-threaded binary tree. Hopefully the rest of the time I spend programming will be involved the BST class.</w:t>
-      </w:r>
-    </w:p>
+        <w:t xml:space="preserve"> it.</w:t>
+      </w:r>
+    </w:p>
+    <w:p>
+      <w:pPr>
+        <w:pStyle w:val="ListParagraph"/>
+        <w:numPr>
+          <w:ilvl w:val="0"/>
+          <w:numId w:val="9"/>
+        </w:numPr>
+      </w:pPr>
+      <w:r>
+        <w:t>After several hours of debugging, I found a simple programmatic mistake. That is fixed so the insert method works (I think)</w:t>
+      </w:r>
+    </w:p>
+    <w:p/>
     <w:sectPr>
       <w:pgSz w:w="12240" w:h="15840"/>
       <w:pgMar w:top="1440" w:right="1440" w:bottom="1440" w:left="1440" w:header="720" w:footer="720" w:gutter="0"/>
@@ -649,6 +981,232 @@
     </w:lvl>
   </w:abstractNum>
   <w:abstractNum w:abstractNumId="1" w15:restartNumberingAfterBreak="0">
+    <w:nsid w:val="29920D4E"/>
+    <w:multiLevelType w:val="hybridMultilevel"/>
+    <w:tmpl w:val="4E708518"/>
+    <w:lvl w:ilvl="0" w:tplc="04090001">
+      <w:start w:val="1"/>
+      <w:numFmt w:val="bullet"/>
+      <w:lvlText w:val=""/>
+      <w:lvlJc w:val="left"/>
+      <w:pPr>
+        <w:ind w:left="720" w:hanging="360"/>
+      </w:pPr>
+      <w:rPr>
+        <w:rFonts w:ascii="Symbol" w:hAnsi="Symbol" w:hint="default"/>
+      </w:rPr>
+    </w:lvl>
+    <w:lvl w:ilvl="1" w:tplc="04090003" w:tentative="1">
+      <w:start w:val="1"/>
+      <w:numFmt w:val="bullet"/>
+      <w:lvlText w:val="o"/>
+      <w:lvlJc w:val="left"/>
+      <w:pPr>
+        <w:ind w:left="1440" w:hanging="360"/>
+      </w:pPr>
+      <w:rPr>
+        <w:rFonts w:ascii="Courier New" w:hAnsi="Courier New" w:cs="Courier New" w:hint="default"/>
+      </w:rPr>
+    </w:lvl>
+    <w:lvl w:ilvl="2" w:tplc="04090005" w:tentative="1">
+      <w:start w:val="1"/>
+      <w:numFmt w:val="bullet"/>
+      <w:lvlText w:val=""/>
+      <w:lvlJc w:val="left"/>
+      <w:pPr>
+        <w:ind w:left="2160" w:hanging="360"/>
+      </w:pPr>
+      <w:rPr>
+        <w:rFonts w:ascii="Wingdings" w:hAnsi="Wingdings" w:hint="default"/>
+      </w:rPr>
+    </w:lvl>
+    <w:lvl w:ilvl="3" w:tplc="04090001" w:tentative="1">
+      <w:start w:val="1"/>
+      <w:numFmt w:val="bullet"/>
+      <w:lvlText w:val=""/>
+      <w:lvlJc w:val="left"/>
+      <w:pPr>
+        <w:ind w:left="2880" w:hanging="360"/>
+      </w:pPr>
+      <w:rPr>
+        <w:rFonts w:ascii="Symbol" w:hAnsi="Symbol" w:hint="default"/>
+      </w:rPr>
+    </w:lvl>
+    <w:lvl w:ilvl="4" w:tplc="04090003" w:tentative="1">
+      <w:start w:val="1"/>
+      <w:numFmt w:val="bullet"/>
+      <w:lvlText w:val="o"/>
+      <w:lvlJc w:val="left"/>
+      <w:pPr>
+        <w:ind w:left="3600" w:hanging="360"/>
+      </w:pPr>
+      <w:rPr>
+        <w:rFonts w:ascii="Courier New" w:hAnsi="Courier New" w:cs="Courier New" w:hint="default"/>
+      </w:rPr>
+    </w:lvl>
+    <w:lvl w:ilvl="5" w:tplc="04090005" w:tentative="1">
+      <w:start w:val="1"/>
+      <w:numFmt w:val="bullet"/>
+      <w:lvlText w:val=""/>
+      <w:lvlJc w:val="left"/>
+      <w:pPr>
+        <w:ind w:left="4320" w:hanging="360"/>
+      </w:pPr>
+      <w:rPr>
+        <w:rFonts w:ascii="Wingdings" w:hAnsi="Wingdings" w:hint="default"/>
+      </w:rPr>
+    </w:lvl>
+    <w:lvl w:ilvl="6" w:tplc="04090001" w:tentative="1">
+      <w:start w:val="1"/>
+      <w:numFmt w:val="bullet"/>
+      <w:lvlText w:val=""/>
+      <w:lvlJc w:val="left"/>
+      <w:pPr>
+        <w:ind w:left="5040" w:hanging="360"/>
+      </w:pPr>
+      <w:rPr>
+        <w:rFonts w:ascii="Symbol" w:hAnsi="Symbol" w:hint="default"/>
+      </w:rPr>
+    </w:lvl>
+    <w:lvl w:ilvl="7" w:tplc="04090003" w:tentative="1">
+      <w:start w:val="1"/>
+      <w:numFmt w:val="bullet"/>
+      <w:lvlText w:val="o"/>
+      <w:lvlJc w:val="left"/>
+      <w:pPr>
+        <w:ind w:left="5760" w:hanging="360"/>
+      </w:pPr>
+      <w:rPr>
+        <w:rFonts w:ascii="Courier New" w:hAnsi="Courier New" w:cs="Courier New" w:hint="default"/>
+      </w:rPr>
+    </w:lvl>
+    <w:lvl w:ilvl="8" w:tplc="04090005" w:tentative="1">
+      <w:start w:val="1"/>
+      <w:numFmt w:val="bullet"/>
+      <w:lvlText w:val=""/>
+      <w:lvlJc w:val="left"/>
+      <w:pPr>
+        <w:ind w:left="6480" w:hanging="360"/>
+      </w:pPr>
+      <w:rPr>
+        <w:rFonts w:ascii="Wingdings" w:hAnsi="Wingdings" w:hint="default"/>
+      </w:rPr>
+    </w:lvl>
+  </w:abstractNum>
+  <w:abstractNum w:abstractNumId="2" w15:restartNumberingAfterBreak="0">
+    <w:nsid w:val="305D0B43"/>
+    <w:multiLevelType w:val="hybridMultilevel"/>
+    <w:tmpl w:val="800CB6F4"/>
+    <w:lvl w:ilvl="0" w:tplc="04090001">
+      <w:start w:val="1"/>
+      <w:numFmt w:val="bullet"/>
+      <w:lvlText w:val=""/>
+      <w:lvlJc w:val="left"/>
+      <w:pPr>
+        <w:ind w:left="720" w:hanging="360"/>
+      </w:pPr>
+      <w:rPr>
+        <w:rFonts w:ascii="Symbol" w:hAnsi="Symbol" w:hint="default"/>
+      </w:rPr>
+    </w:lvl>
+    <w:lvl w:ilvl="1" w:tplc="04090003" w:tentative="1">
+      <w:start w:val="1"/>
+      <w:numFmt w:val="bullet"/>
+      <w:lvlText w:val="o"/>
+      <w:lvlJc w:val="left"/>
+      <w:pPr>
+        <w:ind w:left="1440" w:hanging="360"/>
+      </w:pPr>
+      <w:rPr>
+        <w:rFonts w:ascii="Courier New" w:hAnsi="Courier New" w:cs="Courier New" w:hint="default"/>
+      </w:rPr>
+    </w:lvl>
+    <w:lvl w:ilvl="2" w:tplc="04090005" w:tentative="1">
+      <w:start w:val="1"/>
+      <w:numFmt w:val="bullet"/>
+      <w:lvlText w:val=""/>
+      <w:lvlJc w:val="left"/>
+      <w:pPr>
+        <w:ind w:left="2160" w:hanging="360"/>
+      </w:pPr>
+      <w:rPr>
+        <w:rFonts w:ascii="Wingdings" w:hAnsi="Wingdings" w:hint="default"/>
+      </w:rPr>
+    </w:lvl>
+    <w:lvl w:ilvl="3" w:tplc="04090001" w:tentative="1">
+      <w:start w:val="1"/>
+      <w:numFmt w:val="bullet"/>
+      <w:lvlText w:val=""/>
+      <w:lvlJc w:val="left"/>
+      <w:pPr>
+        <w:ind w:left="2880" w:hanging="360"/>
+      </w:pPr>
+      <w:rPr>
+        <w:rFonts w:ascii="Symbol" w:hAnsi="Symbol" w:hint="default"/>
+      </w:rPr>
+    </w:lvl>
+    <w:lvl w:ilvl="4" w:tplc="04090003" w:tentative="1">
+      <w:start w:val="1"/>
+      <w:numFmt w:val="bullet"/>
+      <w:lvlText w:val="o"/>
+      <w:lvlJc w:val="left"/>
+      <w:pPr>
+        <w:ind w:left="3600" w:hanging="360"/>
+      </w:pPr>
+      <w:rPr>
+        <w:rFonts w:ascii="Courier New" w:hAnsi="Courier New" w:cs="Courier New" w:hint="default"/>
+      </w:rPr>
+    </w:lvl>
+    <w:lvl w:ilvl="5" w:tplc="04090005" w:tentative="1">
+      <w:start w:val="1"/>
+      <w:numFmt w:val="bullet"/>
+      <w:lvlText w:val=""/>
+      <w:lvlJc w:val="left"/>
+      <w:pPr>
+        <w:ind w:left="4320" w:hanging="360"/>
+      </w:pPr>
+      <w:rPr>
+        <w:rFonts w:ascii="Wingdings" w:hAnsi="Wingdings" w:hint="default"/>
+      </w:rPr>
+    </w:lvl>
+    <w:lvl w:ilvl="6" w:tplc="04090001" w:tentative="1">
+      <w:start w:val="1"/>
+      <w:numFmt w:val="bullet"/>
+      <w:lvlText w:val=""/>
+      <w:lvlJc w:val="left"/>
+      <w:pPr>
+        <w:ind w:left="5040" w:hanging="360"/>
+      </w:pPr>
+      <w:rPr>
+        <w:rFonts w:ascii="Symbol" w:hAnsi="Symbol" w:hint="default"/>
+      </w:rPr>
+    </w:lvl>
+    <w:lvl w:ilvl="7" w:tplc="04090003" w:tentative="1">
+      <w:start w:val="1"/>
+      <w:numFmt w:val="bullet"/>
+      <w:lvlText w:val="o"/>
+      <w:lvlJc w:val="left"/>
+      <w:pPr>
+        <w:ind w:left="5760" w:hanging="360"/>
+      </w:pPr>
+      <w:rPr>
+        <w:rFonts w:ascii="Courier New" w:hAnsi="Courier New" w:cs="Courier New" w:hint="default"/>
+      </w:rPr>
+    </w:lvl>
+    <w:lvl w:ilvl="8" w:tplc="04090005" w:tentative="1">
+      <w:start w:val="1"/>
+      <w:numFmt w:val="bullet"/>
+      <w:lvlText w:val=""/>
+      <w:lvlJc w:val="left"/>
+      <w:pPr>
+        <w:ind w:left="6480" w:hanging="360"/>
+      </w:pPr>
+      <w:rPr>
+        <w:rFonts w:ascii="Wingdings" w:hAnsi="Wingdings" w:hint="default"/>
+      </w:rPr>
+    </w:lvl>
+  </w:abstractNum>
+  <w:abstractNum w:abstractNumId="3" w15:restartNumberingAfterBreak="0">
     <w:nsid w:val="411F7D0C"/>
     <w:multiLevelType w:val="hybridMultilevel"/>
     <w:tmpl w:val="33ACAF92"/>
@@ -761,7 +1319,7 @@
       </w:rPr>
     </w:lvl>
   </w:abstractNum>
-  <w:abstractNum w:abstractNumId="2" w15:restartNumberingAfterBreak="0">
+  <w:abstractNum w:abstractNumId="4" w15:restartNumberingAfterBreak="0">
     <w:nsid w:val="47BC283F"/>
     <w:multiLevelType w:val="hybridMultilevel"/>
     <w:tmpl w:val="8190F73A"/>
@@ -874,7 +1432,120 @@
       </w:rPr>
     </w:lvl>
   </w:abstractNum>
-  <w:abstractNum w:abstractNumId="3" w15:restartNumberingAfterBreak="0">
+  <w:abstractNum w:abstractNumId="5" w15:restartNumberingAfterBreak="0">
+    <w:nsid w:val="48773545"/>
+    <w:multiLevelType w:val="hybridMultilevel"/>
+    <w:tmpl w:val="A01CD11E"/>
+    <w:lvl w:ilvl="0" w:tplc="04090001">
+      <w:start w:val="1"/>
+      <w:numFmt w:val="bullet"/>
+      <w:lvlText w:val=""/>
+      <w:lvlJc w:val="left"/>
+      <w:pPr>
+        <w:ind w:left="720" w:hanging="360"/>
+      </w:pPr>
+      <w:rPr>
+        <w:rFonts w:ascii="Symbol" w:hAnsi="Symbol" w:hint="default"/>
+      </w:rPr>
+    </w:lvl>
+    <w:lvl w:ilvl="1" w:tplc="04090003" w:tentative="1">
+      <w:start w:val="1"/>
+      <w:numFmt w:val="bullet"/>
+      <w:lvlText w:val="o"/>
+      <w:lvlJc w:val="left"/>
+      <w:pPr>
+        <w:ind w:left="1440" w:hanging="360"/>
+      </w:pPr>
+      <w:rPr>
+        <w:rFonts w:ascii="Courier New" w:hAnsi="Courier New" w:cs="Courier New" w:hint="default"/>
+      </w:rPr>
+    </w:lvl>
+    <w:lvl w:ilvl="2" w:tplc="04090005" w:tentative="1">
+      <w:start w:val="1"/>
+      <w:numFmt w:val="bullet"/>
+      <w:lvlText w:val=""/>
+      <w:lvlJc w:val="left"/>
+      <w:pPr>
+        <w:ind w:left="2160" w:hanging="360"/>
+      </w:pPr>
+      <w:rPr>
+        <w:rFonts w:ascii="Wingdings" w:hAnsi="Wingdings" w:hint="default"/>
+      </w:rPr>
+    </w:lvl>
+    <w:lvl w:ilvl="3" w:tplc="04090001" w:tentative="1">
+      <w:start w:val="1"/>
+      <w:numFmt w:val="bullet"/>
+      <w:lvlText w:val=""/>
+      <w:lvlJc w:val="left"/>
+      <w:pPr>
+        <w:ind w:left="2880" w:hanging="360"/>
+      </w:pPr>
+      <w:rPr>
+        <w:rFonts w:ascii="Symbol" w:hAnsi="Symbol" w:hint="default"/>
+      </w:rPr>
+    </w:lvl>
+    <w:lvl w:ilvl="4" w:tplc="04090003" w:tentative="1">
+      <w:start w:val="1"/>
+      <w:numFmt w:val="bullet"/>
+      <w:lvlText w:val="o"/>
+      <w:lvlJc w:val="left"/>
+      <w:pPr>
+        <w:ind w:left="3600" w:hanging="360"/>
+      </w:pPr>
+      <w:rPr>
+        <w:rFonts w:ascii="Courier New" w:hAnsi="Courier New" w:cs="Courier New" w:hint="default"/>
+      </w:rPr>
+    </w:lvl>
+    <w:lvl w:ilvl="5" w:tplc="04090005" w:tentative="1">
+      <w:start w:val="1"/>
+      <w:numFmt w:val="bullet"/>
+      <w:lvlText w:val=""/>
+      <w:lvlJc w:val="left"/>
+      <w:pPr>
+        <w:ind w:left="4320" w:hanging="360"/>
+      </w:pPr>
+      <w:rPr>
+        <w:rFonts w:ascii="Wingdings" w:hAnsi="Wingdings" w:hint="default"/>
+      </w:rPr>
+    </w:lvl>
+    <w:lvl w:ilvl="6" w:tplc="04090001" w:tentative="1">
+      <w:start w:val="1"/>
+      <w:numFmt w:val="bullet"/>
+      <w:lvlText w:val=""/>
+      <w:lvlJc w:val="left"/>
+      <w:pPr>
+        <w:ind w:left="5040" w:hanging="360"/>
+      </w:pPr>
+      <w:rPr>
+        <w:rFonts w:ascii="Symbol" w:hAnsi="Symbol" w:hint="default"/>
+      </w:rPr>
+    </w:lvl>
+    <w:lvl w:ilvl="7" w:tplc="04090003" w:tentative="1">
+      <w:start w:val="1"/>
+      <w:numFmt w:val="bullet"/>
+      <w:lvlText w:val="o"/>
+      <w:lvlJc w:val="left"/>
+      <w:pPr>
+        <w:ind w:left="5760" w:hanging="360"/>
+      </w:pPr>
+      <w:rPr>
+        <w:rFonts w:ascii="Courier New" w:hAnsi="Courier New" w:cs="Courier New" w:hint="default"/>
+      </w:rPr>
+    </w:lvl>
+    <w:lvl w:ilvl="8" w:tplc="04090005" w:tentative="1">
+      <w:start w:val="1"/>
+      <w:numFmt w:val="bullet"/>
+      <w:lvlText w:val=""/>
+      <w:lvlJc w:val="left"/>
+      <w:pPr>
+        <w:ind w:left="6480" w:hanging="360"/>
+      </w:pPr>
+      <w:rPr>
+        <w:rFonts w:ascii="Wingdings" w:hAnsi="Wingdings" w:hint="default"/>
+      </w:rPr>
+    </w:lvl>
+  </w:abstractNum>
+  <w:abstractNum w:abstractNumId="6" w15:restartNumberingAfterBreak="0">
     <w:nsid w:val="4A916965"/>
     <w:multiLevelType w:val="hybridMultilevel"/>
     <w:tmpl w:val="22B4C1E6"/>
@@ -987,7 +1658,7 @@
       </w:rPr>
     </w:lvl>
   </w:abstractNum>
-  <w:abstractNum w:abstractNumId="4" w15:restartNumberingAfterBreak="0">
+  <w:abstractNum w:abstractNumId="7" w15:restartNumberingAfterBreak="0">
     <w:nsid w:val="5B761315"/>
     <w:multiLevelType w:val="hybridMultilevel"/>
     <w:tmpl w:val="6F0CBB78"/>
@@ -1100,10 +1771,10 @@
       </w:rPr>
     </w:lvl>
   </w:abstractNum>
-  <w:abstractNum w:abstractNumId="5" w15:restartNumberingAfterBreak="0">
+  <w:abstractNum w:abstractNumId="8" w15:restartNumberingAfterBreak="0">
     <w:nsid w:val="7A66791A"/>
     <w:multiLevelType w:val="hybridMultilevel"/>
-    <w:tmpl w:val="61C4FA42"/>
+    <w:tmpl w:val="21040374"/>
     <w:lvl w:ilvl="0" w:tplc="04090001">
       <w:start w:val="1"/>
       <w:numFmt w:val="bullet"/>
@@ -1214,22 +1885,31 @@
     </w:lvl>
   </w:abstractNum>
   <w:num w:numId="1">
-    <w:abstractNumId w:val="1"/>
+    <w:abstractNumId w:val="3"/>
   </w:num>
   <w:num w:numId="2">
-    <w:abstractNumId w:val="3"/>
+    <w:abstractNumId w:val="6"/>
   </w:num>
   <w:num w:numId="3">
-    <w:abstractNumId w:val="4"/>
+    <w:abstractNumId w:val="7"/>
   </w:num>
   <w:num w:numId="4">
-    <w:abstractNumId w:val="2"/>
+    <w:abstractNumId w:val="4"/>
   </w:num>
   <w:num w:numId="5">
     <w:abstractNumId w:val="0"/>
   </w:num>
   <w:num w:numId="6">
+    <w:abstractNumId w:val="8"/>
+  </w:num>
+  <w:num w:numId="7">
     <w:abstractNumId w:val="5"/>
+  </w:num>
+  <w:num w:numId="8">
+    <w:abstractNumId w:val="2"/>
+  </w:num>
+  <w:num w:numId="9">
+    <w:abstractNumId w:val="1"/>
   </w:num>
 </w:numbering>
 </file>

</xml_diff>

<commit_message>
09-25-2020 20:17 - Finish lab.
</commit_message>
<xml_diff>
--- a/Approach.docx
+++ b/Approach.docx
@@ -37,18 +37,47 @@
       </w:r>
       <w:proofErr w:type="spellEnd"/>
       <w:r>
-        <w:t xml:space="preserve">: I implemented a </w:t>
-      </w:r>
+        <w:t>: I implemented a double</w:t>
+      </w:r>
+      <w:r>
+        <w:t>-</w:t>
+      </w:r>
+      <w:r>
+        <w:t>threaded node for the DTBST</w:t>
+      </w:r>
+      <w:r>
+        <w:t xml:space="preserve"> and getters/setters</w:t>
+      </w:r>
+    </w:p>
+    <w:p>
+      <w:pPr>
+        <w:pStyle w:val="ListParagraph"/>
+        <w:numPr>
+          <w:ilvl w:val="0"/>
+          <w:numId w:val="8"/>
+        </w:numPr>
+      </w:pPr>
       <w:proofErr w:type="spellStart"/>
       <w:r>
-        <w:t>doublethreaded</w:t>
+        <w:t>insertHelp</w:t>
       </w:r>
       <w:proofErr w:type="spellEnd"/>
       <w:r>
-        <w:t xml:space="preserve"> node for the DTBST</w:t>
-      </w:r>
-      <w:r>
-        <w:t xml:space="preserve"> and getters/setters</w:t>
+        <w:t>():</w:t>
+      </w:r>
+      <w:r>
+        <w:t xml:space="preserve"> (Line 67)</w:t>
+      </w:r>
+      <w:r>
+        <w:t xml:space="preserve"> implemented inside </w:t>
+      </w:r>
+      <w:proofErr w:type="spellStart"/>
+      <w:r>
+        <w:t>BST.h</w:t>
+      </w:r>
+      <w:proofErr w:type="spellEnd"/>
+      <w:r>
+        <w:t xml:space="preserve"> in the private section</w:t>
       </w:r>
     </w:p>
     <w:p>
@@ -61,11 +90,14 @@
       </w:pPr>
       <w:proofErr w:type="spellStart"/>
       <w:r>
-        <w:t>insertHelp</w:t>
+        <w:t>printHelp</w:t>
       </w:r>
       <w:proofErr w:type="spellEnd"/>
       <w:r>
-        <w:t xml:space="preserve">(): implemented inside </w:t>
+        <w:t xml:space="preserve">(): (Line </w:t>
+      </w:r>
+      <w:r>
+        <w:t xml:space="preserve">141) implemented inside </w:t>
       </w:r>
       <w:proofErr w:type="spellStart"/>
       <w:r>
@@ -73,7 +105,76 @@
       </w:r>
       <w:proofErr w:type="spellEnd"/>
       <w:r>
-        <w:t xml:space="preserve"> in the private section under function signature.</w:t>
+        <w:t xml:space="preserve"> in the private section</w:t>
+      </w:r>
+    </w:p>
+    <w:p>
+      <w:pPr>
+        <w:pStyle w:val="ListParagraph"/>
+        <w:numPr>
+          <w:ilvl w:val="0"/>
+          <w:numId w:val="8"/>
+        </w:numPr>
+      </w:pPr>
+      <w:proofErr w:type="spellStart"/>
+      <w:r>
+        <w:t>printInorder</w:t>
+      </w:r>
+      <w:proofErr w:type="spellEnd"/>
+      <w:r>
+        <w:t xml:space="preserve">(): (Line </w:t>
+      </w:r>
+      <w:r>
+        <w:t xml:space="preserve">220) implemented inside </w:t>
+      </w:r>
+      <w:proofErr w:type="spellStart"/>
+      <w:r>
+        <w:t>BST.h</w:t>
+      </w:r>
+      <w:proofErr w:type="spellEnd"/>
+      <w:r>
+        <w:t xml:space="preserve"> in the public section </w:t>
+      </w:r>
+    </w:p>
+    <w:p>
+      <w:pPr>
+        <w:pStyle w:val="ListParagraph"/>
+        <w:numPr>
+          <w:ilvl w:val="0"/>
+          <w:numId w:val="8"/>
+        </w:numPr>
+      </w:pPr>
+      <w:proofErr w:type="spellStart"/>
+      <w:r>
+        <w:t>printReverse</w:t>
+      </w:r>
+      <w:proofErr w:type="spellEnd"/>
+      <w:r>
+        <w:t xml:space="preserve">(): (Line 224) implemented inside </w:t>
+      </w:r>
+      <w:proofErr w:type="spellStart"/>
+      <w:r>
+        <w:t>BST.h</w:t>
+      </w:r>
+      <w:proofErr w:type="spellEnd"/>
+      <w:r>
+        <w:t xml:space="preserve"> in the public section</w:t>
+      </w:r>
+    </w:p>
+    <w:p>
+      <w:r>
+        <w:t xml:space="preserve">All helper functions used are in the private section of </w:t>
+      </w:r>
+      <w:proofErr w:type="spellStart"/>
+      <w:r>
+        <w:t>BST.h</w:t>
+      </w:r>
+      <w:proofErr w:type="spellEnd"/>
+      <w:r>
+        <w:t xml:space="preserve"> from lines </w:t>
+      </w:r>
+      <w:r>
+        <w:t>34-186.</w:t>
       </w:r>
     </w:p>
     <w:p>
@@ -326,15 +427,12 @@
     <w:p/>
     <w:p/>
     <w:p/>
-    <w:p/>
-    <w:p/>
-    <w:p/>
-    <w:p/>
     <w:p>
       <w:pPr>
         <w:pStyle w:val="Heading1"/>
       </w:pPr>
       <w:r>
+        <w:lastRenderedPageBreak/>
         <w:t>Monday 09-21-2020 Pt. 2</w:t>
       </w:r>
     </w:p>
@@ -855,6 +953,379 @@
       </w:r>
     </w:p>
     <w:p/>
+    <w:p/>
+    <w:p/>
+    <w:p/>
+    <w:p/>
+    <w:p/>
+    <w:p/>
+    <w:p/>
+    <w:p/>
+    <w:p/>
+    <w:p/>
+    <w:p>
+      <w:pPr>
+        <w:pStyle w:val="Heading1"/>
+      </w:pPr>
+      <w:r>
+        <w:lastRenderedPageBreak/>
+        <w:t>Thursday 09-25-2020</w:t>
+      </w:r>
+    </w:p>
+    <w:p>
+      <w:pPr>
+        <w:pStyle w:val="Heading2"/>
+      </w:pPr>
+      <w:r>
+        <w:t>Goals</w:t>
+      </w:r>
+    </w:p>
+    <w:p>
+      <w:pPr>
+        <w:pStyle w:val="ListParagraph"/>
+        <w:numPr>
+          <w:ilvl w:val="0"/>
+          <w:numId w:val="10"/>
+        </w:numPr>
+      </w:pPr>
+      <w:r>
+        <w:t>Build and test print method</w:t>
+      </w:r>
+    </w:p>
+    <w:p>
+      <w:pPr>
+        <w:pStyle w:val="ListParagraph"/>
+        <w:numPr>
+          <w:ilvl w:val="0"/>
+          <w:numId w:val="10"/>
+        </w:numPr>
+      </w:pPr>
+      <w:r>
+        <w:t>Understand how traversal works and the logic behind it</w:t>
+      </w:r>
+    </w:p>
+    <w:p>
+      <w:pPr>
+        <w:pStyle w:val="ListParagraph"/>
+        <w:numPr>
+          <w:ilvl w:val="0"/>
+          <w:numId w:val="10"/>
+        </w:numPr>
+      </w:pPr>
+      <w:r>
+        <w:t xml:space="preserve">Look at </w:t>
+      </w:r>
+      <w:proofErr w:type="spellStart"/>
+      <w:r>
+        <w:t>inorder</w:t>
+      </w:r>
+      <w:proofErr w:type="spellEnd"/>
+      <w:r>
+        <w:t xml:space="preserve"> and reverse order printing methods </w:t>
+      </w:r>
+    </w:p>
+    <w:p>
+      <w:pPr>
+        <w:pStyle w:val="Heading2"/>
+      </w:pPr>
+      <w:r>
+        <w:t>Notes</w:t>
+      </w:r>
+    </w:p>
+    <w:p>
+      <w:pPr>
+        <w:pStyle w:val="ListParagraph"/>
+        <w:numPr>
+          <w:ilvl w:val="0"/>
+          <w:numId w:val="11"/>
+        </w:numPr>
+      </w:pPr>
+      <w:r>
+        <w:t xml:space="preserve">I started today by drawing a diagram of the tree </w:t>
+      </w:r>
+      <w:proofErr w:type="gramStart"/>
+      <w:r>
+        <w:t>I’m</w:t>
+      </w:r>
+      <w:proofErr w:type="gramEnd"/>
+      <w:r>
+        <w:t xml:space="preserve"> testing in main. </w:t>
+      </w:r>
+    </w:p>
+    <w:p>
+      <w:pPr>
+        <w:pStyle w:val="ListParagraph"/>
+        <w:numPr>
+          <w:ilvl w:val="0"/>
+          <w:numId w:val="11"/>
+        </w:numPr>
+      </w:pPr>
+      <w:r>
+        <w:t xml:space="preserve">Based on my drawing, for the printing of the tree structure I want to go as far right as I can, print everything from the right to the middle element, and then print the left half of the tree. </w:t>
+      </w:r>
+    </w:p>
+    <w:p>
+      <w:pPr>
+        <w:pStyle w:val="ListParagraph"/>
+        <w:numPr>
+          <w:ilvl w:val="0"/>
+          <w:numId w:val="11"/>
+        </w:numPr>
+      </w:pPr>
+      <w:r>
+        <w:t>I have implemented my algorithm to print the structure.</w:t>
+      </w:r>
+    </w:p>
+    <w:p>
+      <w:pPr>
+        <w:pStyle w:val="ListParagraph"/>
+        <w:numPr>
+          <w:ilvl w:val="0"/>
+          <w:numId w:val="11"/>
+        </w:numPr>
+      </w:pPr>
+      <w:proofErr w:type="gramStart"/>
+      <w:r>
+        <w:t>I’m</w:t>
+      </w:r>
+      <w:proofErr w:type="gramEnd"/>
+      <w:r>
+        <w:t xml:space="preserve"> having trouble with an infinite loop, that happens when the child points to the parent that points back to the child…</w:t>
+      </w:r>
+    </w:p>
+    <w:p>
+      <w:pPr>
+        <w:pStyle w:val="ListParagraph"/>
+        <w:numPr>
+          <w:ilvl w:val="0"/>
+          <w:numId w:val="11"/>
+        </w:numPr>
+      </w:pPr>
+      <w:r>
+        <w:t>I</w:t>
+      </w:r>
+      <w:r>
+        <w:t xml:space="preserve"> need to find a way to see if node has been visited</w:t>
+      </w:r>
+    </w:p>
+    <w:p>
+      <w:pPr>
+        <w:pStyle w:val="ListParagraph"/>
+        <w:numPr>
+          <w:ilvl w:val="1"/>
+          <w:numId w:val="11"/>
+        </w:numPr>
+      </w:pPr>
+      <w:r>
+        <w:t xml:space="preserve">My first thought is to make a variable called previous. This will hold point to the previous node and make sure that if </w:t>
+      </w:r>
+      <w:proofErr w:type="gramStart"/>
+      <w:r>
+        <w:t>a the</w:t>
+      </w:r>
+      <w:proofErr w:type="gramEnd"/>
+      <w:r>
+        <w:t xml:space="preserve"> algorithm goes up a thread to a parent, it doesn’t get sent right back down to the child that sent it there.</w:t>
+      </w:r>
+    </w:p>
+    <w:p>
+      <w:pPr>
+        <w:pStyle w:val="ListParagraph"/>
+        <w:numPr>
+          <w:ilvl w:val="1"/>
+          <w:numId w:val="11"/>
+        </w:numPr>
+      </w:pPr>
+      <w:r>
+        <w:t xml:space="preserve">That </w:t>
+      </w:r>
+      <w:proofErr w:type="gramStart"/>
+      <w:r>
+        <w:t>doesn’t</w:t>
+      </w:r>
+      <w:proofErr w:type="gramEnd"/>
+      <w:r>
+        <w:t xml:space="preserve"> work really well, and I’m finding more problems in my algorithm</w:t>
+      </w:r>
+      <w:r>
+        <w:t xml:space="preserve"> as I continue to add code for edge cases.</w:t>
+      </w:r>
+    </w:p>
+    <w:p>
+      <w:pPr>
+        <w:pStyle w:val="ListParagraph"/>
+        <w:numPr>
+          <w:ilvl w:val="0"/>
+          <w:numId w:val="11"/>
+        </w:numPr>
+      </w:pPr>
+      <w:r>
+        <w:t xml:space="preserve">I am going to skip this for now and work on the </w:t>
+      </w:r>
+      <w:proofErr w:type="spellStart"/>
+      <w:r>
+        <w:t>inorder</w:t>
+      </w:r>
+      <w:proofErr w:type="spellEnd"/>
+      <w:r>
+        <w:t xml:space="preserve"> print method because </w:t>
+      </w:r>
+      <w:proofErr w:type="gramStart"/>
+      <w:r>
+        <w:t>there’s</w:t>
+      </w:r>
+      <w:proofErr w:type="gramEnd"/>
+      <w:r>
+        <w:t xml:space="preserve"> an example of that in the linked Java doc.</w:t>
+      </w:r>
+    </w:p>
+    <w:p>
+      <w:pPr>
+        <w:pStyle w:val="ListParagraph"/>
+        <w:numPr>
+          <w:ilvl w:val="0"/>
+          <w:numId w:val="11"/>
+        </w:numPr>
+      </w:pPr>
+      <w:r>
+        <w:t xml:space="preserve">Well, after implementing the </w:t>
+      </w:r>
+      <w:proofErr w:type="spellStart"/>
+      <w:r>
+        <w:t>inorder</w:t>
+      </w:r>
+      <w:proofErr w:type="spellEnd"/>
+      <w:r>
+        <w:t xml:space="preserve"> print I </w:t>
+      </w:r>
+      <w:proofErr w:type="gramStart"/>
+      <w:r>
+        <w:t>don’t</w:t>
+      </w:r>
+      <w:proofErr w:type="gramEnd"/>
+      <w:r>
+        <w:t xml:space="preserve"> know if my insert function is working improperly or if my print method doesn’t work, but something is wrong</w:t>
+      </w:r>
+      <w:r>
+        <w:t>.</w:t>
+      </w:r>
+    </w:p>
+    <w:p>
+      <w:pPr>
+        <w:pStyle w:val="ListParagraph"/>
+        <w:numPr>
+          <w:ilvl w:val="0"/>
+          <w:numId w:val="11"/>
+        </w:numPr>
+      </w:pPr>
+      <w:r>
+        <w:t xml:space="preserve">Fortunately, I just missed going all the way to the left. </w:t>
+      </w:r>
+      <w:proofErr w:type="gramStart"/>
+      <w:r>
+        <w:t>I’ve</w:t>
+      </w:r>
+      <w:proofErr w:type="gramEnd"/>
+      <w:r>
+        <w:t xml:space="preserve"> since added that while loop. Now it works properly.</w:t>
+      </w:r>
+    </w:p>
+    <w:p>
+      <w:pPr>
+        <w:pStyle w:val="ListParagraph"/>
+        <w:numPr>
+          <w:ilvl w:val="0"/>
+          <w:numId w:val="11"/>
+        </w:numPr>
+      </w:pPr>
+      <w:r>
+        <w:t xml:space="preserve">As </w:t>
+      </w:r>
+      <w:proofErr w:type="gramStart"/>
+      <w:r>
+        <w:t>I’m</w:t>
+      </w:r>
+      <w:proofErr w:type="gramEnd"/>
+      <w:r>
+        <w:t xml:space="preserve"> looking at the output, the printing of the structure is just an </w:t>
+      </w:r>
+      <w:proofErr w:type="spellStart"/>
+      <w:r>
+        <w:t>inorder</w:t>
+      </w:r>
+      <w:proofErr w:type="spellEnd"/>
+      <w:r>
+        <w:t xml:space="preserve"> printing of the tree but with the keys printed and spaces. That is much simpler than what I was trying to do.</w:t>
+      </w:r>
+      <w:r>
+        <w:t xml:space="preserve"> Now all I need is a function to get the number of spaces to print.</w:t>
+      </w:r>
+    </w:p>
+    <w:p>
+      <w:pPr>
+        <w:pStyle w:val="ListParagraph"/>
+        <w:numPr>
+          <w:ilvl w:val="0"/>
+          <w:numId w:val="11"/>
+        </w:numPr>
+      </w:pPr>
+      <w:proofErr w:type="gramStart"/>
+      <w:r>
+        <w:t>I’m</w:t>
+      </w:r>
+      <w:proofErr w:type="gramEnd"/>
+      <w:r>
+        <w:t xml:space="preserve"> </w:t>
+      </w:r>
+      <w:proofErr w:type="spellStart"/>
+      <w:r>
+        <w:t>gonna</w:t>
+      </w:r>
+      <w:proofErr w:type="spellEnd"/>
+      <w:r>
+        <w:t xml:space="preserve"> do that, and then the reverse order printing should just involve negating the directional elements of the </w:t>
+      </w:r>
+      <w:proofErr w:type="spellStart"/>
+      <w:r>
+        <w:t>inorder</w:t>
+      </w:r>
+      <w:proofErr w:type="spellEnd"/>
+      <w:r>
+        <w:t xml:space="preserve"> algorithm.</w:t>
+      </w:r>
+    </w:p>
+    <w:p>
+      <w:pPr>
+        <w:pStyle w:val="Heading2"/>
+      </w:pPr>
+      <w:r>
+        <w:t>Results</w:t>
+      </w:r>
+    </w:p>
+    <w:p>
+      <w:pPr>
+        <w:pStyle w:val="ListParagraph"/>
+        <w:numPr>
+          <w:ilvl w:val="0"/>
+          <w:numId w:val="12"/>
+        </w:numPr>
+      </w:pPr>
+      <w:r>
+        <w:t>All three print functions work as expected and depicted in the output picture from the word doc.</w:t>
+      </w:r>
+    </w:p>
+    <w:p>
+      <w:pPr>
+        <w:pStyle w:val="ListParagraph"/>
+        <w:numPr>
+          <w:ilvl w:val="0"/>
+          <w:numId w:val="12"/>
+        </w:numPr>
+      </w:pPr>
+      <w:r>
+        <w:t xml:space="preserve">I have implemented the functions with help from the resources linked in the description. </w:t>
+      </w:r>
+    </w:p>
     <w:sectPr>
       <w:pgSz w:w="12240" w:h="15840"/>
       <w:pgMar w:top="1440" w:right="1440" w:bottom="1440" w:left="1440" w:header="720" w:footer="720" w:gutter="0"/>
@@ -868,6 +1339,119 @@
 <file path=word/numbering.xml><?xml version="1.0" encoding="utf-8"?>
 <w:numbering xmlns:wpc="http://schemas.microsoft.com/office/word/2010/wordprocessingCanvas" xmlns:cx="http://schemas.microsoft.com/office/drawing/2014/chartex" xmlns:cx1="http://schemas.microsoft.com/office/drawing/2015/9/8/chartex" xmlns:cx2="http://schemas.microsoft.com/office/drawing/2015/10/21/chartex" xmlns:cx3="http://schemas.microsoft.com/office/drawing/2016/5/9/chartex" xmlns:cx4="http://schemas.microsoft.com/office/drawing/2016/5/10/chartex" xmlns:cx5="http://schemas.microsoft.com/office/drawing/2016/5/11/chartex" xmlns:cx6="http://schemas.microsoft.com/office/drawing/2016/5/12/chartex" xmlns:cx7="http://schemas.microsoft.com/office/drawing/2016/5/13/chartex" xmlns:cx8="http://schemas.microsoft.com/office/drawing/2016/5/14/chartex" xmlns:mc="http://schemas.openxmlformats.org/markup-compatibility/2006" xmlns:aink="http://schemas.microsoft.com/office/drawing/2016/ink" xmlns:am3d="http://schemas.microsoft.com/office/drawing/2017/model3d" xmlns:o="urn:schemas-microsoft-com:office:office" xmlns:r="http://schemas.openxmlformats.org/officeDocument/2006/relationships" xmlns:m="http://schemas.openxmlformats.org/officeDocument/2006/math" xmlns:v="urn:schemas-microsoft-com:vml" xmlns:wp14="http://schemas.microsoft.com/office/word/2010/wordprocessingDrawing" xmlns:wp="http://schemas.openxmlformats.org/drawingml/2006/wordprocessingDrawing" xmlns:w10="urn:schemas-microsoft-com:office:word" xmlns:w="http://schemas.openxmlformats.org/wordprocessingml/2006/main" xmlns:w14="http://schemas.microsoft.com/office/word/2010/wordml" xmlns:w15="http://schemas.microsoft.com/office/word/2012/wordml" xmlns:w16cex="http://schemas.microsoft.com/office/word/2018/wordml/cex" xmlns:w16cid="http://schemas.microsoft.com/office/word/2016/wordml/cid" xmlns:w16="http://schemas.microsoft.com/office/word/2018/wordml" xmlns:w16se="http://schemas.microsoft.com/office/word/2015/wordml/symex" xmlns:wpg="http://schemas.microsoft.com/office/word/2010/wordprocessingGroup" xmlns:wpi="http://schemas.microsoft.com/office/word/2010/wordprocessingInk" xmlns:wne="http://schemas.microsoft.com/office/word/2006/wordml" xmlns:wps="http://schemas.microsoft.com/office/word/2010/wordprocessingShape" mc:Ignorable="w14 w15 w16se w16cid w16 w16cex wp14">
   <w:abstractNum w:abstractNumId="0" w15:restartNumberingAfterBreak="0">
+    <w:nsid w:val="0C3163AD"/>
+    <w:multiLevelType w:val="hybridMultilevel"/>
+    <w:tmpl w:val="6D745CF8"/>
+    <w:lvl w:ilvl="0" w:tplc="04090001">
+      <w:start w:val="1"/>
+      <w:numFmt w:val="bullet"/>
+      <w:lvlText w:val=""/>
+      <w:lvlJc w:val="left"/>
+      <w:pPr>
+        <w:ind w:left="720" w:hanging="360"/>
+      </w:pPr>
+      <w:rPr>
+        <w:rFonts w:ascii="Symbol" w:hAnsi="Symbol" w:hint="default"/>
+      </w:rPr>
+    </w:lvl>
+    <w:lvl w:ilvl="1" w:tplc="04090003">
+      <w:start w:val="1"/>
+      <w:numFmt w:val="bullet"/>
+      <w:lvlText w:val="o"/>
+      <w:lvlJc w:val="left"/>
+      <w:pPr>
+        <w:ind w:left="1440" w:hanging="360"/>
+      </w:pPr>
+      <w:rPr>
+        <w:rFonts w:ascii="Courier New" w:hAnsi="Courier New" w:cs="Courier New" w:hint="default"/>
+      </w:rPr>
+    </w:lvl>
+    <w:lvl w:ilvl="2" w:tplc="04090005" w:tentative="1">
+      <w:start w:val="1"/>
+      <w:numFmt w:val="bullet"/>
+      <w:lvlText w:val=""/>
+      <w:lvlJc w:val="left"/>
+      <w:pPr>
+        <w:ind w:left="2160" w:hanging="360"/>
+      </w:pPr>
+      <w:rPr>
+        <w:rFonts w:ascii="Wingdings" w:hAnsi="Wingdings" w:hint="default"/>
+      </w:rPr>
+    </w:lvl>
+    <w:lvl w:ilvl="3" w:tplc="04090001" w:tentative="1">
+      <w:start w:val="1"/>
+      <w:numFmt w:val="bullet"/>
+      <w:lvlText w:val=""/>
+      <w:lvlJc w:val="left"/>
+      <w:pPr>
+        <w:ind w:left="2880" w:hanging="360"/>
+      </w:pPr>
+      <w:rPr>
+        <w:rFonts w:ascii="Symbol" w:hAnsi="Symbol" w:hint="default"/>
+      </w:rPr>
+    </w:lvl>
+    <w:lvl w:ilvl="4" w:tplc="04090003" w:tentative="1">
+      <w:start w:val="1"/>
+      <w:numFmt w:val="bullet"/>
+      <w:lvlText w:val="o"/>
+      <w:lvlJc w:val="left"/>
+      <w:pPr>
+        <w:ind w:left="3600" w:hanging="360"/>
+      </w:pPr>
+      <w:rPr>
+        <w:rFonts w:ascii="Courier New" w:hAnsi="Courier New" w:cs="Courier New" w:hint="default"/>
+      </w:rPr>
+    </w:lvl>
+    <w:lvl w:ilvl="5" w:tplc="04090005" w:tentative="1">
+      <w:start w:val="1"/>
+      <w:numFmt w:val="bullet"/>
+      <w:lvlText w:val=""/>
+      <w:lvlJc w:val="left"/>
+      <w:pPr>
+        <w:ind w:left="4320" w:hanging="360"/>
+      </w:pPr>
+      <w:rPr>
+        <w:rFonts w:ascii="Wingdings" w:hAnsi="Wingdings" w:hint="default"/>
+      </w:rPr>
+    </w:lvl>
+    <w:lvl w:ilvl="6" w:tplc="04090001" w:tentative="1">
+      <w:start w:val="1"/>
+      <w:numFmt w:val="bullet"/>
+      <w:lvlText w:val=""/>
+      <w:lvlJc w:val="left"/>
+      <w:pPr>
+        <w:ind w:left="5040" w:hanging="360"/>
+      </w:pPr>
+      <w:rPr>
+        <w:rFonts w:ascii="Symbol" w:hAnsi="Symbol" w:hint="default"/>
+      </w:rPr>
+    </w:lvl>
+    <w:lvl w:ilvl="7" w:tplc="04090003" w:tentative="1">
+      <w:start w:val="1"/>
+      <w:numFmt w:val="bullet"/>
+      <w:lvlText w:val="o"/>
+      <w:lvlJc w:val="left"/>
+      <w:pPr>
+        <w:ind w:left="5760" w:hanging="360"/>
+      </w:pPr>
+      <w:rPr>
+        <w:rFonts w:ascii="Courier New" w:hAnsi="Courier New" w:cs="Courier New" w:hint="default"/>
+      </w:rPr>
+    </w:lvl>
+    <w:lvl w:ilvl="8" w:tplc="04090005" w:tentative="1">
+      <w:start w:val="1"/>
+      <w:numFmt w:val="bullet"/>
+      <w:lvlText w:val=""/>
+      <w:lvlJc w:val="left"/>
+      <w:pPr>
+        <w:ind w:left="6480" w:hanging="360"/>
+      </w:pPr>
+      <w:rPr>
+        <w:rFonts w:ascii="Wingdings" w:hAnsi="Wingdings" w:hint="default"/>
+      </w:rPr>
+    </w:lvl>
+  </w:abstractNum>
+  <w:abstractNum w:abstractNumId="1" w15:restartNumberingAfterBreak="0">
     <w:nsid w:val="1F454114"/>
     <w:multiLevelType w:val="hybridMultilevel"/>
     <w:tmpl w:val="9D6E32EC"/>
@@ -980,7 +1564,7 @@
       </w:rPr>
     </w:lvl>
   </w:abstractNum>
-  <w:abstractNum w:abstractNumId="1" w15:restartNumberingAfterBreak="0">
+  <w:abstractNum w:abstractNumId="2" w15:restartNumberingAfterBreak="0">
     <w:nsid w:val="29920D4E"/>
     <w:multiLevelType w:val="hybridMultilevel"/>
     <w:tmpl w:val="4E708518"/>
@@ -1093,7 +1677,120 @@
       </w:rPr>
     </w:lvl>
   </w:abstractNum>
-  <w:abstractNum w:abstractNumId="2" w15:restartNumberingAfterBreak="0">
+  <w:abstractNum w:abstractNumId="3" w15:restartNumberingAfterBreak="0">
+    <w:nsid w:val="2ED6090C"/>
+    <w:multiLevelType w:val="hybridMultilevel"/>
+    <w:tmpl w:val="7C205C16"/>
+    <w:lvl w:ilvl="0" w:tplc="04090001">
+      <w:start w:val="1"/>
+      <w:numFmt w:val="bullet"/>
+      <w:lvlText w:val=""/>
+      <w:lvlJc w:val="left"/>
+      <w:pPr>
+        <w:ind w:left="720" w:hanging="360"/>
+      </w:pPr>
+      <w:rPr>
+        <w:rFonts w:ascii="Symbol" w:hAnsi="Symbol" w:hint="default"/>
+      </w:rPr>
+    </w:lvl>
+    <w:lvl w:ilvl="1" w:tplc="04090003" w:tentative="1">
+      <w:start w:val="1"/>
+      <w:numFmt w:val="bullet"/>
+      <w:lvlText w:val="o"/>
+      <w:lvlJc w:val="left"/>
+      <w:pPr>
+        <w:ind w:left="1440" w:hanging="360"/>
+      </w:pPr>
+      <w:rPr>
+        <w:rFonts w:ascii="Courier New" w:hAnsi="Courier New" w:cs="Courier New" w:hint="default"/>
+      </w:rPr>
+    </w:lvl>
+    <w:lvl w:ilvl="2" w:tplc="04090005" w:tentative="1">
+      <w:start w:val="1"/>
+      <w:numFmt w:val="bullet"/>
+      <w:lvlText w:val=""/>
+      <w:lvlJc w:val="left"/>
+      <w:pPr>
+        <w:ind w:left="2160" w:hanging="360"/>
+      </w:pPr>
+      <w:rPr>
+        <w:rFonts w:ascii="Wingdings" w:hAnsi="Wingdings" w:hint="default"/>
+      </w:rPr>
+    </w:lvl>
+    <w:lvl w:ilvl="3" w:tplc="04090001" w:tentative="1">
+      <w:start w:val="1"/>
+      <w:numFmt w:val="bullet"/>
+      <w:lvlText w:val=""/>
+      <w:lvlJc w:val="left"/>
+      <w:pPr>
+        <w:ind w:left="2880" w:hanging="360"/>
+      </w:pPr>
+      <w:rPr>
+        <w:rFonts w:ascii="Symbol" w:hAnsi="Symbol" w:hint="default"/>
+      </w:rPr>
+    </w:lvl>
+    <w:lvl w:ilvl="4" w:tplc="04090003" w:tentative="1">
+      <w:start w:val="1"/>
+      <w:numFmt w:val="bullet"/>
+      <w:lvlText w:val="o"/>
+      <w:lvlJc w:val="left"/>
+      <w:pPr>
+        <w:ind w:left="3600" w:hanging="360"/>
+      </w:pPr>
+      <w:rPr>
+        <w:rFonts w:ascii="Courier New" w:hAnsi="Courier New" w:cs="Courier New" w:hint="default"/>
+      </w:rPr>
+    </w:lvl>
+    <w:lvl w:ilvl="5" w:tplc="04090005" w:tentative="1">
+      <w:start w:val="1"/>
+      <w:numFmt w:val="bullet"/>
+      <w:lvlText w:val=""/>
+      <w:lvlJc w:val="left"/>
+      <w:pPr>
+        <w:ind w:left="4320" w:hanging="360"/>
+      </w:pPr>
+      <w:rPr>
+        <w:rFonts w:ascii="Wingdings" w:hAnsi="Wingdings" w:hint="default"/>
+      </w:rPr>
+    </w:lvl>
+    <w:lvl w:ilvl="6" w:tplc="04090001" w:tentative="1">
+      <w:start w:val="1"/>
+      <w:numFmt w:val="bullet"/>
+      <w:lvlText w:val=""/>
+      <w:lvlJc w:val="left"/>
+      <w:pPr>
+        <w:ind w:left="5040" w:hanging="360"/>
+      </w:pPr>
+      <w:rPr>
+        <w:rFonts w:ascii="Symbol" w:hAnsi="Symbol" w:hint="default"/>
+      </w:rPr>
+    </w:lvl>
+    <w:lvl w:ilvl="7" w:tplc="04090003" w:tentative="1">
+      <w:start w:val="1"/>
+      <w:numFmt w:val="bullet"/>
+      <w:lvlText w:val="o"/>
+      <w:lvlJc w:val="left"/>
+      <w:pPr>
+        <w:ind w:left="5760" w:hanging="360"/>
+      </w:pPr>
+      <w:rPr>
+        <w:rFonts w:ascii="Courier New" w:hAnsi="Courier New" w:cs="Courier New" w:hint="default"/>
+      </w:rPr>
+    </w:lvl>
+    <w:lvl w:ilvl="8" w:tplc="04090005" w:tentative="1">
+      <w:start w:val="1"/>
+      <w:numFmt w:val="bullet"/>
+      <w:lvlText w:val=""/>
+      <w:lvlJc w:val="left"/>
+      <w:pPr>
+        <w:ind w:left="6480" w:hanging="360"/>
+      </w:pPr>
+      <w:rPr>
+        <w:rFonts w:ascii="Wingdings" w:hAnsi="Wingdings" w:hint="default"/>
+      </w:rPr>
+    </w:lvl>
+  </w:abstractNum>
+  <w:abstractNum w:abstractNumId="4" w15:restartNumberingAfterBreak="0">
     <w:nsid w:val="305D0B43"/>
     <w:multiLevelType w:val="hybridMultilevel"/>
     <w:tmpl w:val="800CB6F4"/>
@@ -1206,7 +1903,7 @@
       </w:rPr>
     </w:lvl>
   </w:abstractNum>
-  <w:abstractNum w:abstractNumId="3" w15:restartNumberingAfterBreak="0">
+  <w:abstractNum w:abstractNumId="5" w15:restartNumberingAfterBreak="0">
     <w:nsid w:val="411F7D0C"/>
     <w:multiLevelType w:val="hybridMultilevel"/>
     <w:tmpl w:val="33ACAF92"/>
@@ -1319,7 +2016,7 @@
       </w:rPr>
     </w:lvl>
   </w:abstractNum>
-  <w:abstractNum w:abstractNumId="4" w15:restartNumberingAfterBreak="0">
+  <w:abstractNum w:abstractNumId="6" w15:restartNumberingAfterBreak="0">
     <w:nsid w:val="47BC283F"/>
     <w:multiLevelType w:val="hybridMultilevel"/>
     <w:tmpl w:val="8190F73A"/>
@@ -1432,7 +2129,7 @@
       </w:rPr>
     </w:lvl>
   </w:abstractNum>
-  <w:abstractNum w:abstractNumId="5" w15:restartNumberingAfterBreak="0">
+  <w:abstractNum w:abstractNumId="7" w15:restartNumberingAfterBreak="0">
     <w:nsid w:val="48773545"/>
     <w:multiLevelType w:val="hybridMultilevel"/>
     <w:tmpl w:val="A01CD11E"/>
@@ -1545,7 +2242,7 @@
       </w:rPr>
     </w:lvl>
   </w:abstractNum>
-  <w:abstractNum w:abstractNumId="6" w15:restartNumberingAfterBreak="0">
+  <w:abstractNum w:abstractNumId="8" w15:restartNumberingAfterBreak="0">
     <w:nsid w:val="4A916965"/>
     <w:multiLevelType w:val="hybridMultilevel"/>
     <w:tmpl w:val="22B4C1E6"/>
@@ -1658,7 +2355,7 @@
       </w:rPr>
     </w:lvl>
   </w:abstractNum>
-  <w:abstractNum w:abstractNumId="7" w15:restartNumberingAfterBreak="0">
+  <w:abstractNum w:abstractNumId="9" w15:restartNumberingAfterBreak="0">
     <w:nsid w:val="5B761315"/>
     <w:multiLevelType w:val="hybridMultilevel"/>
     <w:tmpl w:val="6F0CBB78"/>
@@ -1771,7 +2468,120 @@
       </w:rPr>
     </w:lvl>
   </w:abstractNum>
-  <w:abstractNum w:abstractNumId="8" w15:restartNumberingAfterBreak="0">
+  <w:abstractNum w:abstractNumId="10" w15:restartNumberingAfterBreak="0">
+    <w:nsid w:val="67B548C3"/>
+    <w:multiLevelType w:val="hybridMultilevel"/>
+    <w:tmpl w:val="497A4416"/>
+    <w:lvl w:ilvl="0" w:tplc="04090001">
+      <w:start w:val="1"/>
+      <w:numFmt w:val="bullet"/>
+      <w:lvlText w:val=""/>
+      <w:lvlJc w:val="left"/>
+      <w:pPr>
+        <w:ind w:left="720" w:hanging="360"/>
+      </w:pPr>
+      <w:rPr>
+        <w:rFonts w:ascii="Symbol" w:hAnsi="Symbol" w:hint="default"/>
+      </w:rPr>
+    </w:lvl>
+    <w:lvl w:ilvl="1" w:tplc="04090003" w:tentative="1">
+      <w:start w:val="1"/>
+      <w:numFmt w:val="bullet"/>
+      <w:lvlText w:val="o"/>
+      <w:lvlJc w:val="left"/>
+      <w:pPr>
+        <w:ind w:left="1440" w:hanging="360"/>
+      </w:pPr>
+      <w:rPr>
+        <w:rFonts w:ascii="Courier New" w:hAnsi="Courier New" w:cs="Courier New" w:hint="default"/>
+      </w:rPr>
+    </w:lvl>
+    <w:lvl w:ilvl="2" w:tplc="04090005" w:tentative="1">
+      <w:start w:val="1"/>
+      <w:numFmt w:val="bullet"/>
+      <w:lvlText w:val=""/>
+      <w:lvlJc w:val="left"/>
+      <w:pPr>
+        <w:ind w:left="2160" w:hanging="360"/>
+      </w:pPr>
+      <w:rPr>
+        <w:rFonts w:ascii="Wingdings" w:hAnsi="Wingdings" w:hint="default"/>
+      </w:rPr>
+    </w:lvl>
+    <w:lvl w:ilvl="3" w:tplc="04090001" w:tentative="1">
+      <w:start w:val="1"/>
+      <w:numFmt w:val="bullet"/>
+      <w:lvlText w:val=""/>
+      <w:lvlJc w:val="left"/>
+      <w:pPr>
+        <w:ind w:left="2880" w:hanging="360"/>
+      </w:pPr>
+      <w:rPr>
+        <w:rFonts w:ascii="Symbol" w:hAnsi="Symbol" w:hint="default"/>
+      </w:rPr>
+    </w:lvl>
+    <w:lvl w:ilvl="4" w:tplc="04090003" w:tentative="1">
+      <w:start w:val="1"/>
+      <w:numFmt w:val="bullet"/>
+      <w:lvlText w:val="o"/>
+      <w:lvlJc w:val="left"/>
+      <w:pPr>
+        <w:ind w:left="3600" w:hanging="360"/>
+      </w:pPr>
+      <w:rPr>
+        <w:rFonts w:ascii="Courier New" w:hAnsi="Courier New" w:cs="Courier New" w:hint="default"/>
+      </w:rPr>
+    </w:lvl>
+    <w:lvl w:ilvl="5" w:tplc="04090005" w:tentative="1">
+      <w:start w:val="1"/>
+      <w:numFmt w:val="bullet"/>
+      <w:lvlText w:val=""/>
+      <w:lvlJc w:val="left"/>
+      <w:pPr>
+        <w:ind w:left="4320" w:hanging="360"/>
+      </w:pPr>
+      <w:rPr>
+        <w:rFonts w:ascii="Wingdings" w:hAnsi="Wingdings" w:hint="default"/>
+      </w:rPr>
+    </w:lvl>
+    <w:lvl w:ilvl="6" w:tplc="04090001" w:tentative="1">
+      <w:start w:val="1"/>
+      <w:numFmt w:val="bullet"/>
+      <w:lvlText w:val=""/>
+      <w:lvlJc w:val="left"/>
+      <w:pPr>
+        <w:ind w:left="5040" w:hanging="360"/>
+      </w:pPr>
+      <w:rPr>
+        <w:rFonts w:ascii="Symbol" w:hAnsi="Symbol" w:hint="default"/>
+      </w:rPr>
+    </w:lvl>
+    <w:lvl w:ilvl="7" w:tplc="04090003" w:tentative="1">
+      <w:start w:val="1"/>
+      <w:numFmt w:val="bullet"/>
+      <w:lvlText w:val="o"/>
+      <w:lvlJc w:val="left"/>
+      <w:pPr>
+        <w:ind w:left="5760" w:hanging="360"/>
+      </w:pPr>
+      <w:rPr>
+        <w:rFonts w:ascii="Courier New" w:hAnsi="Courier New" w:cs="Courier New" w:hint="default"/>
+      </w:rPr>
+    </w:lvl>
+    <w:lvl w:ilvl="8" w:tplc="04090005" w:tentative="1">
+      <w:start w:val="1"/>
+      <w:numFmt w:val="bullet"/>
+      <w:lvlText w:val=""/>
+      <w:lvlJc w:val="left"/>
+      <w:pPr>
+        <w:ind w:left="6480" w:hanging="360"/>
+      </w:pPr>
+      <w:rPr>
+        <w:rFonts w:ascii="Wingdings" w:hAnsi="Wingdings" w:hint="default"/>
+      </w:rPr>
+    </w:lvl>
+  </w:abstractNum>
+  <w:abstractNum w:abstractNumId="11" w15:restartNumberingAfterBreak="0">
     <w:nsid w:val="7A66791A"/>
     <w:multiLevelType w:val="hybridMultilevel"/>
     <w:tmpl w:val="21040374"/>
@@ -1885,31 +2695,40 @@
     </w:lvl>
   </w:abstractNum>
   <w:num w:numId="1">
+    <w:abstractNumId w:val="5"/>
+  </w:num>
+  <w:num w:numId="2">
+    <w:abstractNumId w:val="8"/>
+  </w:num>
+  <w:num w:numId="3">
+    <w:abstractNumId w:val="9"/>
+  </w:num>
+  <w:num w:numId="4">
+    <w:abstractNumId w:val="6"/>
+  </w:num>
+  <w:num w:numId="5">
+    <w:abstractNumId w:val="1"/>
+  </w:num>
+  <w:num w:numId="6">
+    <w:abstractNumId w:val="11"/>
+  </w:num>
+  <w:num w:numId="7">
+    <w:abstractNumId w:val="7"/>
+  </w:num>
+  <w:num w:numId="8">
+    <w:abstractNumId w:val="4"/>
+  </w:num>
+  <w:num w:numId="9">
+    <w:abstractNumId w:val="2"/>
+  </w:num>
+  <w:num w:numId="10">
     <w:abstractNumId w:val="3"/>
   </w:num>
-  <w:num w:numId="2">
-    <w:abstractNumId w:val="6"/>
-  </w:num>
-  <w:num w:numId="3">
-    <w:abstractNumId w:val="7"/>
-  </w:num>
-  <w:num w:numId="4">
-    <w:abstractNumId w:val="4"/>
-  </w:num>
-  <w:num w:numId="5">
+  <w:num w:numId="11">
     <w:abstractNumId w:val="0"/>
   </w:num>
-  <w:num w:numId="6">
-    <w:abstractNumId w:val="8"/>
-  </w:num>
-  <w:num w:numId="7">
-    <w:abstractNumId w:val="5"/>
-  </w:num>
-  <w:num w:numId="8">
-    <w:abstractNumId w:val="2"/>
-  </w:num>
-  <w:num w:numId="9">
-    <w:abstractNumId w:val="1"/>
+  <w:num w:numId="12">
+    <w:abstractNumId w:val="10"/>
   </w:num>
 </w:numbering>
 </file>

</xml_diff>

<commit_message>
10-03-2020 23:51 - Add all files for final submission.
</commit_message>
<xml_diff>
--- a/Approach.docx
+++ b/Approach.docx
@@ -66,7 +66,18 @@
         <w:t>():</w:t>
       </w:r>
       <w:r>
-        <w:t xml:space="preserve"> (Line 67)</w:t>
+        <w:t xml:space="preserve"> (</w:t>
+      </w:r>
+      <w:proofErr w:type="spellStart"/>
+      <w:r>
+        <w:t>BST.h</w:t>
+      </w:r>
+      <w:proofErr w:type="spellEnd"/>
+      <w:r>
+        <w:t xml:space="preserve"> </w:t>
+      </w:r>
+      <w:r>
+        <w:t>Line 67)</w:t>
       </w:r>
       <w:r>
         <w:t xml:space="preserve"> implemented inside </w:t>
@@ -94,7 +105,18 @@
       </w:r>
       <w:proofErr w:type="spellEnd"/>
       <w:r>
-        <w:t xml:space="preserve">(): (Line </w:t>
+        <w:t>(): (</w:t>
+      </w:r>
+      <w:proofErr w:type="spellStart"/>
+      <w:r>
+        <w:t>BST.h</w:t>
+      </w:r>
+      <w:proofErr w:type="spellEnd"/>
+      <w:r>
+        <w:t xml:space="preserve"> </w:t>
+      </w:r>
+      <w:r>
+        <w:t xml:space="preserve">Line </w:t>
       </w:r>
       <w:r>
         <w:t xml:space="preserve">141) implemented inside </w:t>
@@ -122,7 +144,18 @@
       </w:r>
       <w:proofErr w:type="spellEnd"/>
       <w:r>
-        <w:t xml:space="preserve">(): (Line </w:t>
+        <w:t>(): (</w:t>
+      </w:r>
+      <w:proofErr w:type="spellStart"/>
+      <w:r>
+        <w:t>BST.h</w:t>
+      </w:r>
+      <w:proofErr w:type="spellEnd"/>
+      <w:r>
+        <w:t xml:space="preserve"> </w:t>
+      </w:r>
+      <w:r>
+        <w:t xml:space="preserve">Line </w:t>
       </w:r>
       <w:r>
         <w:t xml:space="preserve">220) implemented inside </w:t>
@@ -150,7 +183,7 @@
       </w:r>
       <w:proofErr w:type="spellEnd"/>
       <w:r>
-        <w:t xml:space="preserve">(): (Line 224) implemented inside </w:t>
+        <w:t>(): (</w:t>
       </w:r>
       <w:proofErr w:type="spellStart"/>
       <w:r>
@@ -158,6 +191,17 @@
       </w:r>
       <w:proofErr w:type="spellEnd"/>
       <w:r>
+        <w:t xml:space="preserve"> </w:t>
+      </w:r>
+      <w:r>
+        <w:t xml:space="preserve">Line 224) implemented inside </w:t>
+      </w:r>
+      <w:proofErr w:type="spellStart"/>
+      <w:r>
+        <w:t>BST.h</w:t>
+      </w:r>
+      <w:proofErr w:type="spellEnd"/>
+      <w:r>
         <w:t xml:space="preserve"> in the public section</w:t>
       </w:r>
     </w:p>
@@ -175,6 +219,17 @@
       </w:r>
       <w:r>
         <w:t>34-186.</w:t>
+      </w:r>
+      <w:r>
+        <w:t xml:space="preserve"> I made helper functions to get the </w:t>
+      </w:r>
+      <w:proofErr w:type="spellStart"/>
+      <w:r>
+        <w:t>inorder</w:t>
+      </w:r>
+      <w:proofErr w:type="spellEnd"/>
+      <w:r>
+        <w:t xml:space="preserve"> successors/predecessors, get the number of spaces, and print spaces</w:t>
       </w:r>
     </w:p>
     <w:p>
@@ -422,8 +477,6 @@
         <w:t xml:space="preserve"> more in depth to understand the logic flow</w:t>
       </w:r>
     </w:p>
-    <w:p/>
-    <w:p/>
     <w:p/>
     <w:p/>
     <w:p/>

</xml_diff>